<commit_message>
Updated FuturePlan to Reflect Backlog
- Removed User Stories Marked as Done
</commit_message>
<xml_diff>
--- a/deliverable5/RootDigital_Deliverable_5_FuturePlan.docx
+++ b/deliverable5/RootDigital_Deliverable_5_FuturePlan.docx
@@ -64,10 +64,7 @@
         <w:pStyle w:val="Heading1"/>
       </w:pPr>
       <w:r>
-        <w:t>User Stories</w:t>
-      </w:r>
-      <w:r>
-        <w:t xml:space="preserve"> Not Addressed</w:t>
+        <w:t>User Stories Not Addressed</w:t>
       </w:r>
     </w:p>
     <w:p>
@@ -80,10 +77,7 @@
         <w:ind w:left="709"/>
       </w:pPr>
       <w:r>
-        <w:t xml:space="preserve">User Story ID </w:t>
-      </w:r>
-      <w:r>
-        <w:t>#1</w:t>
+        <w:t>User Story ID #2</w:t>
       </w:r>
     </w:p>
     <w:p>
@@ -91,12 +85,12 @@
         <w:ind w:left="1418"/>
       </w:pPr>
       <w:r>
-        <w:t>As a user, I want to save my progress if I leave the app,</w:t>
-      </w:r>
-    </w:p>
-    <w:p>
-      <w:pPr>
-        <w:ind w:left="1418" w:firstLine="709"/>
+        <w:t xml:space="preserve">As a user, I want the alarm to vibrate,   </w:t>
+      </w:r>
+    </w:p>
+    <w:p>
+      <w:pPr>
+        <w:ind w:left="1418" w:firstLine="720"/>
       </w:pPr>
       <w:proofErr w:type="gramStart"/>
       <w:r>
@@ -104,7 +98,7 @@
       </w:r>
       <w:proofErr w:type="gramEnd"/>
       <w:r>
-        <w:t xml:space="preserve"> I can multitask while using the application.</w:t>
+        <w:t xml:space="preserve"> I know when to switch activities.</w:t>
       </w:r>
     </w:p>
     <w:p>
@@ -117,10 +111,7 @@
         <w:ind w:left="709"/>
       </w:pPr>
       <w:r>
-        <w:t>User Story ID #</w:t>
-      </w:r>
-      <w:r>
-        <w:t>2</w:t>
+        <w:t>User Story ID #3</w:t>
       </w:r>
     </w:p>
     <w:p>
@@ -128,7 +119,7 @@
         <w:ind w:left="1418"/>
       </w:pPr>
       <w:r>
-        <w:t xml:space="preserve">As a user, I want the alarm to vibrate,   </w:t>
+        <w:t>As a user, I want the alarm to make a noise,</w:t>
       </w:r>
     </w:p>
     <w:p>
@@ -141,7 +132,7 @@
       </w:r>
       <w:proofErr w:type="gramEnd"/>
       <w:r>
-        <w:t xml:space="preserve"> I know when to switch activities.</w:t>
+        <w:t xml:space="preserve"> I know when to switch activities.  </w:t>
       </w:r>
     </w:p>
     <w:p>
@@ -154,10 +145,7 @@
         <w:ind w:left="709"/>
       </w:pPr>
       <w:r>
-        <w:t>User Story ID #</w:t>
-      </w:r>
-      <w:r>
-        <w:t>3</w:t>
+        <w:t>User Story ID #4</w:t>
       </w:r>
     </w:p>
     <w:p>
@@ -165,7 +153,7 @@
         <w:ind w:left="1418"/>
       </w:pPr>
       <w:r>
-        <w:t>As a user, I want the alarm to make a noise,</w:t>
+        <w:t>As a user, I want to send feedback to the developers,</w:t>
       </w:r>
     </w:p>
     <w:p>
@@ -178,7 +166,7 @@
       </w:r>
       <w:proofErr w:type="gramEnd"/>
       <w:r>
-        <w:t xml:space="preserve"> I know when to switch activities.  </w:t>
+        <w:t xml:space="preserve"> they know how I feel about their app.</w:t>
       </w:r>
     </w:p>
     <w:p>
@@ -191,10 +179,7 @@
         <w:ind w:left="709"/>
       </w:pPr>
       <w:r>
-        <w:t>User Story ID #</w:t>
-      </w:r>
-      <w:r>
-        <w:t>4</w:t>
+        <w:t>User Story ID #5</w:t>
       </w:r>
     </w:p>
     <w:p>
@@ -202,7 +187,7 @@
         <w:ind w:left="1418"/>
       </w:pPr>
       <w:r>
-        <w:t>As a user, I want to send feedback to the developers,</w:t>
+        <w:t xml:space="preserve">As a user, I want to report bugs I find, </w:t>
       </w:r>
     </w:p>
     <w:p>
@@ -215,7 +200,7 @@
       </w:r>
       <w:proofErr w:type="gramEnd"/>
       <w:r>
-        <w:t xml:space="preserve"> they know how I feel about their app.</w:t>
+        <w:t xml:space="preserve"> they can be fixed quickly and efficiently. </w:t>
       </w:r>
     </w:p>
     <w:p>
@@ -228,10 +213,7 @@
         <w:ind w:left="709"/>
       </w:pPr>
       <w:r>
-        <w:t>User Story ID #</w:t>
-      </w:r>
-      <w:r>
-        <w:t>5</w:t>
+        <w:t>User Story ID #6</w:t>
       </w:r>
     </w:p>
     <w:p>
@@ -239,7 +221,7 @@
         <w:ind w:left="1418"/>
       </w:pPr>
       <w:r>
-        <w:t xml:space="preserve">As a user, I want to report bugs I find, </w:t>
+        <w:t>As a user, I want to opt into and out of notifications to use the app,</w:t>
       </w:r>
     </w:p>
     <w:p>
@@ -252,7 +234,7 @@
       </w:r>
       <w:proofErr w:type="gramEnd"/>
       <w:r>
-        <w:t xml:space="preserve"> they can be fixed quickly and efficiently. </w:t>
+        <w:t xml:space="preserve"> I can be reminded to use the application.</w:t>
       </w:r>
     </w:p>
     <w:p>
@@ -265,10 +247,7 @@
         <w:ind w:left="709"/>
       </w:pPr>
       <w:r>
-        <w:t>User Story ID #</w:t>
-      </w:r>
-      <w:r>
-        <w:t>6</w:t>
+        <w:t>User Story ID #7</w:t>
       </w:r>
     </w:p>
     <w:p>
@@ -276,7 +255,7 @@
         <w:ind w:left="1418"/>
       </w:pPr>
       <w:r>
-        <w:t>As a user, I want to opt into and out of notifications to use the app,</w:t>
+        <w:t xml:space="preserve">As a user, I want to be able to donate to the developers, </w:t>
       </w:r>
     </w:p>
     <w:p>
@@ -289,7 +268,7 @@
       </w:r>
       <w:proofErr w:type="gramEnd"/>
       <w:r>
-        <w:t xml:space="preserve"> I can be reminded to use the application.</w:t>
+        <w:t xml:space="preserve"> I can reward them for creating a helpful application.</w:t>
       </w:r>
     </w:p>
     <w:p>
@@ -302,10 +281,7 @@
         <w:ind w:left="709"/>
       </w:pPr>
       <w:r>
-        <w:t>User Story ID #</w:t>
-      </w:r>
-      <w:r>
-        <w:t>7</w:t>
+        <w:t>User Story ID #8</w:t>
       </w:r>
     </w:p>
     <w:p>
@@ -313,7 +289,7 @@
         <w:ind w:left="1418"/>
       </w:pPr>
       <w:r>
-        <w:t xml:space="preserve">As a user, I want to be able to donate to the developers, </w:t>
+        <w:t>As a user, I want to choose different Pomodoro intervals,</w:t>
       </w:r>
     </w:p>
     <w:p>
@@ -326,7 +302,7 @@
       </w:r>
       <w:proofErr w:type="gramEnd"/>
       <w:r>
-        <w:t xml:space="preserve"> I can reward them for creating a helpful application.</w:t>
+        <w:t xml:space="preserve"> I can manage my time how I want.</w:t>
       </w:r>
     </w:p>
     <w:p>
@@ -340,10 +316,7 @@
       </w:pPr>
       <w:r>
         <w:lastRenderedPageBreak/>
-        <w:t>User Story ID #</w:t>
-      </w:r>
-      <w:r>
-        <w:t>8</w:t>
+        <w:t>User Story ID #9</w:t>
       </w:r>
     </w:p>
     <w:p>
@@ -351,12 +324,12 @@
         <w:ind w:left="1418"/>
       </w:pPr>
       <w:r>
-        <w:t>As a user, I want to choose different Pomodoro intervals,</w:t>
-      </w:r>
-    </w:p>
-    <w:p>
-      <w:pPr>
-        <w:ind w:left="1418" w:firstLine="720"/>
+        <w:t>As a user, I want to be able to schedule my day,</w:t>
+      </w:r>
+    </w:p>
+    <w:p>
+      <w:pPr>
+        <w:ind w:left="2127"/>
       </w:pPr>
       <w:proofErr w:type="gramStart"/>
       <w:r>
@@ -364,7 +337,7 @@
       </w:r>
       <w:proofErr w:type="gramEnd"/>
       <w:r>
-        <w:t xml:space="preserve"> I can manage my time how I want.</w:t>
+        <w:t xml:space="preserve"> I spend my time wisely.</w:t>
       </w:r>
     </w:p>
     <w:p>
@@ -377,10 +350,7 @@
         <w:ind w:left="709"/>
       </w:pPr>
       <w:r>
-        <w:t>User Story ID #</w:t>
-      </w:r>
-      <w:r>
-        <w:t>9</w:t>
+        <w:t>User Story ID #10</w:t>
       </w:r>
     </w:p>
     <w:p>
@@ -388,7 +358,7 @@
         <w:ind w:left="1418"/>
       </w:pPr>
       <w:r>
-        <w:t>As a user, I want to be able to schedule my day,</w:t>
+        <w:t>As a user, I want to choose different alarms,</w:t>
       </w:r>
     </w:p>
     <w:p>
@@ -401,7 +371,7 @@
       </w:r>
       <w:proofErr w:type="gramEnd"/>
       <w:r>
-        <w:t xml:space="preserve"> I spend my time wisely.</w:t>
+        <w:t xml:space="preserve"> I can personalize it for me.</w:t>
       </w:r>
     </w:p>
     <w:p>
@@ -414,10 +384,7 @@
         <w:ind w:left="709"/>
       </w:pPr>
       <w:r>
-        <w:t>User Story ID #</w:t>
-      </w:r>
-      <w:r>
-        <w:t>10</w:t>
+        <w:t>User Story ID #11</w:t>
       </w:r>
     </w:p>
     <w:p>
@@ -425,12 +392,12 @@
         <w:ind w:left="1418"/>
       </w:pPr>
       <w:r>
-        <w:t>As a user, I want to choose different alarms,</w:t>
-      </w:r>
-    </w:p>
-    <w:p>
-      <w:pPr>
-        <w:ind w:left="2127"/>
+        <w:t>As a user, I want different color themes,</w:t>
+      </w:r>
+    </w:p>
+    <w:p>
+      <w:pPr>
+        <w:ind w:left="1418" w:firstLine="720"/>
       </w:pPr>
       <w:proofErr w:type="gramStart"/>
       <w:r>
@@ -438,7 +405,7 @@
       </w:r>
       <w:proofErr w:type="gramEnd"/>
       <w:r>
-        <w:t xml:space="preserve"> I can personalize it for me.</w:t>
+        <w:t xml:space="preserve"> I can make it more appealing.</w:t>
       </w:r>
     </w:p>
     <w:p>
@@ -451,10 +418,7 @@
         <w:ind w:left="709"/>
       </w:pPr>
       <w:r>
-        <w:t>User Story ID #1</w:t>
-      </w:r>
-      <w:r>
-        <w:t>1</w:t>
+        <w:t>User Story ID #12</w:t>
       </w:r>
     </w:p>
     <w:p>
@@ -462,20 +426,23 @@
         <w:ind w:left="1418"/>
       </w:pPr>
       <w:r>
-        <w:t>As a user, I want different color themes,</w:t>
-      </w:r>
-    </w:p>
-    <w:p>
-      <w:pPr>
-        <w:ind w:left="1418" w:firstLine="720"/>
-      </w:pPr>
+        <w:t>As a user, I want some motivational quotes,</w:t>
+      </w:r>
+    </w:p>
+    <w:p>
+      <w:pPr>
+        <w:ind w:left="1418"/>
+      </w:pPr>
+      <w:r>
+        <w:tab/>
+      </w:r>
       <w:proofErr w:type="gramStart"/>
       <w:r>
         <w:t>so</w:t>
       </w:r>
       <w:proofErr w:type="gramEnd"/>
       <w:r>
-        <w:t xml:space="preserve"> I can make it more appealing.</w:t>
+        <w:t xml:space="preserve"> I can motivate myself.</w:t>
       </w:r>
     </w:p>
     <w:p>
@@ -488,27 +455,30 @@
         <w:ind w:left="709"/>
       </w:pPr>
       <w:r>
-        <w:t>User Story ID #</w:t>
-      </w:r>
-      <w:r>
-        <w:t>1</w:t>
-      </w:r>
-      <w:r>
-        <w:t>2</w:t>
-      </w:r>
-    </w:p>
-    <w:p>
-      <w:pPr>
-        <w:ind w:left="1418"/>
-      </w:pPr>
-      <w:r>
-        <w:t>As a user, I want some motivational quotes,</w:t>
-      </w:r>
-    </w:p>
-    <w:p>
-      <w:pPr>
-        <w:ind w:left="1418"/>
-      </w:pPr>
+        <w:t>User Story ID #13</w:t>
+      </w:r>
+    </w:p>
+    <w:p>
+      <w:pPr>
+        <w:ind w:left="709"/>
+      </w:pPr>
+      <w:r>
+        <w:t xml:space="preserve"> </w:t>
+      </w:r>
+      <w:r>
+        <w:tab/>
+      </w:r>
+      <w:r>
+        <w:t xml:space="preserve">As a user, I want some motivational media, </w:t>
+      </w:r>
+    </w:p>
+    <w:p>
+      <w:pPr>
+        <w:ind w:left="709"/>
+      </w:pPr>
+      <w:r>
+        <w:tab/>
+      </w:r>
       <w:r>
         <w:tab/>
       </w:r>
@@ -531,43 +501,29 @@
         <w:ind w:left="709"/>
       </w:pPr>
       <w:r>
-        <w:t>User Story ID #1</w:t>
-      </w:r>
-      <w:r>
-        <w:t>3</w:t>
-      </w:r>
-    </w:p>
-    <w:p>
-      <w:pPr>
-        <w:ind w:left="709"/>
-      </w:pPr>
-      <w:r>
-        <w:t xml:space="preserve"> </w:t>
-      </w:r>
+        <w:t>User Story ID #14</w:t>
+      </w:r>
+    </w:p>
+    <w:p>
+      <w:pPr>
+        <w:ind w:left="709" w:firstLine="709"/>
+      </w:pPr>
+      <w:r>
+        <w:t>As a fitness coach, I want to share custom workouts,</w:t>
+      </w:r>
+    </w:p>
+    <w:p>
+      <w:pPr>
+        <w:ind w:left="709"/>
+      </w:pPr>
       <w:r>
         <w:tab/>
       </w:r>
       <w:r>
-        <w:t xml:space="preserve">As a user, I want some motivational media, </w:t>
-      </w:r>
-    </w:p>
-    <w:p>
-      <w:pPr>
-        <w:ind w:left="709"/>
-      </w:pPr>
-      <w:r>
         <w:tab/>
       </w:r>
       <w:r>
-        <w:tab/>
-      </w:r>
-      <w:proofErr w:type="gramStart"/>
-      <w:r>
-        <w:t>so</w:t>
-      </w:r>
-      <w:proofErr w:type="gramEnd"/>
-      <w:r>
-        <w:t xml:space="preserve"> I can motivate myself.</w:t>
+        <w:t>so that I can have my trainee follow it when I'm not there.</w:t>
       </w:r>
     </w:p>
     <w:p>
@@ -580,32 +536,35 @@
         <w:ind w:left="709"/>
       </w:pPr>
       <w:r>
-        <w:t>User Story ID #1</w:t>
-      </w:r>
-      <w:r>
-        <w:t>4</w:t>
-      </w:r>
-    </w:p>
-    <w:p>
-      <w:pPr>
-        <w:ind w:left="709" w:firstLine="709"/>
-      </w:pPr>
-      <w:r>
-        <w:t>As a fitness coach, I want to share custom workouts,</w:t>
-      </w:r>
-    </w:p>
-    <w:p>
-      <w:pPr>
-        <w:ind w:left="709"/>
-      </w:pPr>
+        <w:t>User Story ID #15</w:t>
+      </w:r>
+    </w:p>
+    <w:p>
+      <w:pPr>
+        <w:ind w:left="709"/>
+      </w:pPr>
+      <w:r>
+        <w:t xml:space="preserve"> </w:t>
+      </w:r>
       <w:r>
         <w:tab/>
       </w:r>
       <w:r>
+        <w:t>As a trainee, I want to see my profile's statistics,</w:t>
+      </w:r>
+    </w:p>
+    <w:p>
+      <w:pPr>
+        <w:ind w:left="709"/>
+      </w:pPr>
+      <w:r>
         <w:tab/>
       </w:r>
       <w:r>
-        <w:t>so that I can have my trainee follow it when I'm not there.</w:t>
+        <w:tab/>
+      </w:r>
+      <w:r>
+        <w:t>so that I can see and share how much I have improved over time.</w:t>
       </w:r>
     </w:p>
     <w:p>
@@ -618,38 +577,24 @@
         <w:ind w:left="709"/>
       </w:pPr>
       <w:r>
-        <w:t>User Story ID #1</w:t>
-      </w:r>
-      <w:r>
-        <w:t>5</w:t>
-      </w:r>
-    </w:p>
-    <w:p>
-      <w:pPr>
-        <w:ind w:left="709"/>
-      </w:pPr>
-      <w:r>
-        <w:t xml:space="preserve"> </w:t>
-      </w:r>
+        <w:t>User Story ID #16</w:t>
+      </w:r>
+    </w:p>
+    <w:p>
+      <w:pPr>
+        <w:ind w:left="709" w:firstLine="709"/>
+      </w:pPr>
+      <w:r>
+        <w:t>As a user, I want to have a visible streak on my profile,</w:t>
+      </w:r>
+    </w:p>
+    <w:p>
+      <w:pPr>
+        <w:ind w:left="1418"/>
+      </w:pPr>
       <w:r>
         <w:tab/>
-      </w:r>
-      <w:r>
-        <w:t>As a trainee, I want to see my profile's statistics,</w:t>
-      </w:r>
-    </w:p>
-    <w:p>
-      <w:pPr>
-        <w:ind w:left="709"/>
-      </w:pPr>
-      <w:r>
-        <w:tab/>
-      </w:r>
-      <w:r>
-        <w:tab/>
-      </w:r>
-      <w:r>
-        <w:t>so that I can see and share how much I have improved over time.</w:t>
+        <w:t>so that I will be encouraged to not miss a day.</w:t>
       </w:r>
     </w:p>
     <w:p>
@@ -662,10 +607,7 @@
         <w:ind w:left="709"/>
       </w:pPr>
       <w:r>
-        <w:t>User Story ID #1</w:t>
-      </w:r>
-      <w:r>
-        <w:t>6</w:t>
+        <w:t>User Story ID #17</w:t>
       </w:r>
     </w:p>
     <w:p>
@@ -673,7 +615,7 @@
         <w:ind w:left="709" w:firstLine="709"/>
       </w:pPr>
       <w:r>
-        <w:t>As a user, I want to have a visible streak on my profile,</w:t>
+        <w:t>As a user, I want to favorite my preferred exercises on my profile,</w:t>
       </w:r>
     </w:p>
     <w:p>
@@ -682,7 +624,15 @@
       </w:pPr>
       <w:r>
         <w:tab/>
-        <w:t>so that I will be encouraged to not miss a day.</w:t>
+        <w:t xml:space="preserve">so that I can more easily find them </w:t>
+      </w:r>
+      <w:proofErr w:type="gramStart"/>
+      <w:r>
+        <w:t>later on</w:t>
+      </w:r>
+      <w:proofErr w:type="gramEnd"/>
+      <w:r>
+        <w:t>.</w:t>
       </w:r>
     </w:p>
     <w:p>
@@ -696,18 +646,7 @@
       </w:pPr>
       <w:r>
         <w:lastRenderedPageBreak/>
-        <w:t>User Story ID #1</w:t>
-      </w:r>
-      <w:r>
-        <w:t>7</w:t>
-      </w:r>
-    </w:p>
-    <w:p>
-      <w:pPr>
-        <w:ind w:left="709" w:firstLine="709"/>
-      </w:pPr>
-      <w:r>
-        <w:t>As a user, I want to favorite my preferred exercises on my profile,</w:t>
+        <w:t>User Story ID #18</w:t>
       </w:r>
     </w:p>
     <w:p>
@@ -715,16 +654,19 @@
         <w:ind w:left="1418"/>
       </w:pPr>
       <w:r>
+        <w:t>As a workout buddy, I want to have the option to share on my profile when I've completed my scheduled workout,</w:t>
+      </w:r>
+    </w:p>
+    <w:p>
+      <w:pPr>
+        <w:ind w:left="709"/>
+      </w:pPr>
+      <w:r>
         <w:tab/>
-        <w:t xml:space="preserve">so that I can more easily find them </w:t>
-      </w:r>
-      <w:proofErr w:type="gramStart"/>
-      <w:r>
-        <w:t>later on</w:t>
-      </w:r>
-      <w:proofErr w:type="gramEnd"/>
-      <w:r>
-        <w:t>.</w:t>
+      </w:r>
+      <w:r>
+        <w:tab/>
+        <w:t>so that me and my partner can go through this experience together.</w:t>
       </w:r>
     </w:p>
     <w:p>
@@ -737,38 +679,30 @@
         <w:ind w:left="709"/>
       </w:pPr>
       <w:r>
-        <w:t>User Story ID #1</w:t>
-      </w:r>
-      <w:r>
-        <w:t>8</w:t>
-      </w:r>
-    </w:p>
-    <w:p>
-      <w:pPr>
-        <w:ind w:left="1418"/>
-      </w:pPr>
-      <w:r>
-        <w:t>As a workout buddy, I want to have the option to share on my profile when I've completed my</w:t>
+        <w:t>User Story ID #19</w:t>
+      </w:r>
+    </w:p>
+    <w:p>
+      <w:pPr>
+        <w:ind w:left="709" w:firstLine="709"/>
+      </w:pPr>
+      <w:r>
+        <w:t>As a college student, I want to have access to exercises I can do in my chair,</w:t>
+      </w:r>
+    </w:p>
+    <w:p>
+      <w:pPr>
+        <w:ind w:left="709"/>
+      </w:pPr>
+      <w:r>
+        <w:tab/>
+      </w:r>
+      <w:r>
+        <w:tab/>
+        <w:t xml:space="preserve">so that I can use this app in the library. </w:t>
       </w:r>
       <w:r>
         <w:t xml:space="preserve"> </w:t>
-      </w:r>
-      <w:r>
-        <w:t>scheduled workout,</w:t>
-      </w:r>
-    </w:p>
-    <w:p>
-      <w:pPr>
-        <w:ind w:left="709"/>
-      </w:pPr>
-      <w:r>
-        <w:tab/>
-      </w:r>
-      <w:r>
-        <w:tab/>
-      </w:r>
-      <w:r>
-        <w:t>so that me and my partner can go through this experience together.</w:t>
       </w:r>
     </w:p>
     <w:p>
@@ -781,10 +715,7 @@
         <w:ind w:left="709"/>
       </w:pPr>
       <w:r>
-        <w:t>User Story ID #1</w:t>
-      </w:r>
-      <w:r>
-        <w:t>9</w:t>
+        <w:t>User Story ID #21</w:t>
       </w:r>
     </w:p>
     <w:p>
@@ -792,7 +723,7 @@
         <w:ind w:left="709" w:firstLine="709"/>
       </w:pPr>
       <w:r>
-        <w:t>As a college student, I want to have access to exercises I can do in my chair,</w:t>
+        <w:t>As a student, I want meditative exercises to be included in the app,</w:t>
       </w:r>
     </w:p>
     <w:p>
@@ -804,161 +735,7 @@
       </w:r>
       <w:r>
         <w:tab/>
-      </w:r>
-      <w:r>
-        <w:t xml:space="preserve">so that I can use this app in the library. </w:t>
-      </w:r>
-      <w:r>
-        <w:t xml:space="preserve"> </w:t>
-      </w:r>
-    </w:p>
-    <w:p>
-      <w:pPr>
-        <w:pStyle w:val="Heading2"/>
-        <w:numPr>
-          <w:ilvl w:val="0"/>
-          <w:numId w:val="0"/>
-        </w:numPr>
-        <w:ind w:left="709"/>
-      </w:pPr>
-      <w:r>
-        <w:t>User Story ID #</w:t>
-      </w:r>
-      <w:r>
-        <w:t>20</w:t>
-      </w:r>
-    </w:p>
-    <w:p>
-      <w:pPr>
-        <w:ind w:left="709" w:firstLine="709"/>
-      </w:pPr>
-      <w:r>
-        <w:t>As a desk-job-worker, I want stretches to be included as available exercises,</w:t>
-      </w:r>
-    </w:p>
-    <w:p>
-      <w:pPr>
-        <w:ind w:left="1418"/>
-      </w:pPr>
-      <w:r>
-        <w:tab/>
-        <w:t>so that I can keep my back, neck, and shoulders healthy during long days.</w:t>
-      </w:r>
-      <w:r>
-        <w:t xml:space="preserve"> </w:t>
-      </w:r>
-    </w:p>
-    <w:p>
-      <w:pPr>
-        <w:pStyle w:val="Heading2"/>
-        <w:numPr>
-          <w:ilvl w:val="0"/>
-          <w:numId w:val="0"/>
-        </w:numPr>
-        <w:ind w:left="709"/>
-      </w:pPr>
-      <w:r>
-        <w:t>User Story ID #2</w:t>
-      </w:r>
-      <w:r>
-        <w:t>1</w:t>
-      </w:r>
-    </w:p>
-    <w:p>
-      <w:pPr>
-        <w:ind w:left="709" w:firstLine="709"/>
-      </w:pPr>
-      <w:r>
-        <w:t>As a student, I want meditative exercises to be included in the app,</w:t>
-      </w:r>
-    </w:p>
-    <w:p>
-      <w:pPr>
-        <w:ind w:left="709"/>
-      </w:pPr>
-      <w:r>
-        <w:tab/>
-      </w:r>
-      <w:r>
-        <w:tab/>
-      </w:r>
-      <w:r>
         <w:t xml:space="preserve">so that I can manage my stress while remaining productive. </w:t>
-      </w:r>
-    </w:p>
-    <w:p>
-      <w:pPr>
-        <w:pStyle w:val="Heading2"/>
-        <w:numPr>
-          <w:ilvl w:val="0"/>
-          <w:numId w:val="0"/>
-        </w:numPr>
-        <w:ind w:left="709"/>
-      </w:pPr>
-      <w:r>
-        <w:t>User Story ID #2</w:t>
-      </w:r>
-      <w:r>
-        <w:t>2</w:t>
-      </w:r>
-    </w:p>
-    <w:p>
-      <w:pPr>
-        <w:ind w:left="1418"/>
-      </w:pPr>
-      <w:r>
-        <w:t>As a novice to fitness, I want visuals to help guide me during exercises,</w:t>
-      </w:r>
-    </w:p>
-    <w:p>
-      <w:pPr>
-        <w:ind w:left="1418"/>
-      </w:pPr>
-      <w:r>
-        <w:tab/>
-        <w:t xml:space="preserve">so that I can use the app without having to stop to research forms. </w:t>
-      </w:r>
-      <w:r>
-        <w:t xml:space="preserve"> </w:t>
-      </w:r>
-    </w:p>
-    <w:p>
-      <w:pPr>
-        <w:pStyle w:val="Heading2"/>
-        <w:numPr>
-          <w:ilvl w:val="0"/>
-          <w:numId w:val="0"/>
-        </w:numPr>
-        <w:ind w:left="709"/>
-      </w:pPr>
-      <w:r>
-        <w:t>User Story ID #2</w:t>
-      </w:r>
-      <w:r>
-        <w:t>3</w:t>
-      </w:r>
-    </w:p>
-    <w:p>
-      <w:pPr>
-        <w:ind w:left="1418"/>
-      </w:pPr>
-      <w:r>
-        <w:t xml:space="preserve">As a novice to fitness, I want </w:t>
-      </w:r>
-      <w:r>
-        <w:t>to allow</w:t>
-      </w:r>
-      <w:r>
-        <w:t xml:space="preserve"> the app to randomly select exercises for me,</w:t>
-      </w:r>
-    </w:p>
-    <w:p>
-      <w:pPr>
-        <w:ind w:left="1418"/>
-      </w:pPr>
-      <w:r>
-        <w:tab/>
-        <w:t>so that I can see which ones work best for me.</w:t>
       </w:r>
     </w:p>
     <w:p>
@@ -1917,6 +1694,7 @@
   <w:style w:type="character" w:default="1" w:styleId="DefaultParagraphFont">
     <w:name w:val="Default Paragraph Font"/>
     <w:uiPriority w:val="1"/>
+    <w:semiHidden/>
     <w:unhideWhenUsed/>
   </w:style>
   <w:style w:type="table" w:default="1" w:styleId="TableNormal">

</xml_diff>